<commit_message>
Updated the Environment Design to contain a work breakdown and some technical details.
</commit_message>
<xml_diff>
--- a/Design/LogicTeam1/Project Spectre Environment Design.docx
+++ b/Design/LogicTeam1/Project Spectre Environment Design.docx
@@ -10,8 +10,6 @@
       <w:r>
         <w:t>Project Spectre Environment Design</w:t>
       </w:r>
-      <w:bookmarkStart w:id="0" w:name="_GoBack"/>
-      <w:bookmarkEnd w:id="0"/>
     </w:p>
     <w:p/>
     <w:sdt>
@@ -42,7 +40,12 @@
             <w:pStyle w:val="TOCHeading"/>
           </w:pPr>
           <w:r>
-            <w:t>Table of Contents</w:t>
+            <w:t>Table of C</w:t>
+          </w:r>
+          <w:bookmarkStart w:id="0" w:name="_GoBack"/>
+          <w:bookmarkEnd w:id="0"/>
+          <w:r>
+            <w:t>ontents</w:t>
           </w:r>
         </w:p>
         <w:p>
@@ -66,7 +69,7 @@
           <w:r>
             <w:fldChar w:fldCharType="separate"/>
           </w:r>
-          <w:hyperlink w:anchor="_Toc409768176" w:history="1">
+          <w:hyperlink w:anchor="_Toc409807636" w:history="1">
             <w:r>
               <w:rPr>
                 <w:rStyle w:val="Hyperlink"/>
@@ -93,7 +96,7 @@
                 <w:noProof/>
                 <w:webHidden/>
               </w:rPr>
-              <w:instrText xml:space="preserve"> PAGEREF _Toc409768176 \h </w:instrText>
+              <w:instrText xml:space="preserve"> PAGEREF _Toc409807636 \h </w:instrText>
             </w:r>
             <w:r>
               <w:rPr>
@@ -136,12 +139,152 @@
               <w:lang w:eastAsia="en-CA"/>
             </w:rPr>
           </w:pPr>
-          <w:hyperlink w:anchor="_Toc409768177" w:history="1">
+          <w:hyperlink w:anchor="_Toc409807637" w:history="1">
             <w:r>
               <w:rPr>
                 <w:rStyle w:val="Hyperlink"/>
                 <w:noProof/>
               </w:rPr>
+              <w:t>Task Breakdown</w:t>
+            </w:r>
+            <w:r>
+              <w:rPr>
+                <w:noProof/>
+                <w:webHidden/>
+              </w:rPr>
+              <w:tab/>
+            </w:r>
+            <w:r>
+              <w:rPr>
+                <w:noProof/>
+                <w:webHidden/>
+              </w:rPr>
+              <w:fldChar w:fldCharType="begin"/>
+            </w:r>
+            <w:r>
+              <w:rPr>
+                <w:noProof/>
+                <w:webHidden/>
+              </w:rPr>
+              <w:instrText xml:space="preserve"> PAGEREF _Toc409807637 \h </w:instrText>
+            </w:r>
+            <w:r>
+              <w:rPr>
+                <w:noProof/>
+                <w:webHidden/>
+              </w:rPr>
+            </w:r>
+            <w:r>
+              <w:rPr>
+                <w:noProof/>
+                <w:webHidden/>
+              </w:rPr>
+              <w:fldChar w:fldCharType="separate"/>
+            </w:r>
+            <w:r>
+              <w:rPr>
+                <w:noProof/>
+                <w:webHidden/>
+              </w:rPr>
+              <w:t>1</w:t>
+            </w:r>
+            <w:r>
+              <w:rPr>
+                <w:noProof/>
+                <w:webHidden/>
+              </w:rPr>
+              <w:fldChar w:fldCharType="end"/>
+            </w:r>
+          </w:hyperlink>
+        </w:p>
+        <w:p>
+          <w:pPr>
+            <w:pStyle w:val="TOC1"/>
+            <w:tabs>
+              <w:tab w:val="right" w:leader="dot" w:pos="9350"/>
+            </w:tabs>
+            <w:rPr>
+              <w:rFonts w:eastAsiaTheme="minorEastAsia"/>
+              <w:noProof/>
+              <w:lang w:eastAsia="en-CA"/>
+            </w:rPr>
+          </w:pPr>
+          <w:hyperlink w:anchor="_Toc409807638" w:history="1">
+            <w:r>
+              <w:rPr>
+                <w:rStyle w:val="Hyperlink"/>
+                <w:noProof/>
+              </w:rPr>
+              <w:t>Environment Representation</w:t>
+            </w:r>
+            <w:r>
+              <w:rPr>
+                <w:noProof/>
+                <w:webHidden/>
+              </w:rPr>
+              <w:tab/>
+            </w:r>
+            <w:r>
+              <w:rPr>
+                <w:noProof/>
+                <w:webHidden/>
+              </w:rPr>
+              <w:fldChar w:fldCharType="begin"/>
+            </w:r>
+            <w:r>
+              <w:rPr>
+                <w:noProof/>
+                <w:webHidden/>
+              </w:rPr>
+              <w:instrText xml:space="preserve"> PAGEREF _Toc409807638 \h </w:instrText>
+            </w:r>
+            <w:r>
+              <w:rPr>
+                <w:noProof/>
+                <w:webHidden/>
+              </w:rPr>
+            </w:r>
+            <w:r>
+              <w:rPr>
+                <w:noProof/>
+                <w:webHidden/>
+              </w:rPr>
+              <w:fldChar w:fldCharType="separate"/>
+            </w:r>
+            <w:r>
+              <w:rPr>
+                <w:noProof/>
+                <w:webHidden/>
+              </w:rPr>
+              <w:t>2</w:t>
+            </w:r>
+            <w:r>
+              <w:rPr>
+                <w:noProof/>
+                <w:webHidden/>
+              </w:rPr>
+              <w:fldChar w:fldCharType="end"/>
+            </w:r>
+          </w:hyperlink>
+        </w:p>
+        <w:p>
+          <w:pPr>
+            <w:pStyle w:val="TOC1"/>
+            <w:tabs>
+              <w:tab w:val="right" w:leader="dot" w:pos="9350"/>
+            </w:tabs>
+            <w:rPr>
+              <w:rFonts w:eastAsiaTheme="minorEastAsia"/>
+              <w:noProof/>
+              <w:lang w:eastAsia="en-CA"/>
+            </w:rPr>
+          </w:pPr>
+          <w:hyperlink w:anchor="_Toc409807639" w:history="1">
+            <w:r>
+              <w:rPr>
+                <w:rStyle w:val="Hyperlink"/>
+                <w:noProof/>
+              </w:rPr>
               <w:t>Map Generation</w:t>
             </w:r>
             <w:r>
@@ -163,7 +306,7 @@
                 <w:noProof/>
                 <w:webHidden/>
               </w:rPr>
-              <w:instrText xml:space="preserve"> PAGEREF _Toc409768177 \h </w:instrText>
+              <w:instrText xml:space="preserve"> PAGEREF _Toc409807639 \h </w:instrText>
             </w:r>
             <w:r>
               <w:rPr>
@@ -183,7 +326,7 @@
                 <w:noProof/>
                 <w:webHidden/>
               </w:rPr>
-              <w:t>1</w:t>
+              <w:t>2</w:t>
             </w:r>
             <w:r>
               <w:rPr>
@@ -206,7 +349,7 @@
               <w:lang w:eastAsia="en-CA"/>
             </w:rPr>
           </w:pPr>
-          <w:hyperlink w:anchor="_Toc409768178" w:history="1">
+          <w:hyperlink w:anchor="_Toc409807640" w:history="1">
             <w:r>
               <w:rPr>
                 <w:rStyle w:val="Hyperlink"/>
@@ -233,7 +376,7 @@
                 <w:noProof/>
                 <w:webHidden/>
               </w:rPr>
-              <w:instrText xml:space="preserve"> PAGEREF _Toc409768178 \h </w:instrText>
+              <w:instrText xml:space="preserve"> PAGEREF _Toc409807640 \h </w:instrText>
             </w:r>
             <w:r>
               <w:rPr>
@@ -276,7 +419,7 @@
               <w:lang w:eastAsia="en-CA"/>
             </w:rPr>
           </w:pPr>
-          <w:hyperlink w:anchor="_Toc409768179" w:history="1">
+          <w:hyperlink w:anchor="_Toc409807641" w:history="1">
             <w:r>
               <w:rPr>
                 <w:rStyle w:val="Hyperlink"/>
@@ -303,7 +446,7 @@
                 <w:noProof/>
                 <w:webHidden/>
               </w:rPr>
-              <w:instrText xml:space="preserve"> PAGEREF _Toc409768179 \h </w:instrText>
+              <w:instrText xml:space="preserve"> PAGEREF _Toc409807641 \h </w:instrText>
             </w:r>
             <w:r>
               <w:rPr>
@@ -323,7 +466,7 @@
                 <w:noProof/>
                 <w:webHidden/>
               </w:rPr>
-              <w:t>2</w:t>
+              <w:t>3</w:t>
             </w:r>
             <w:r>
               <w:rPr>
@@ -346,7 +489,7 @@
               <w:lang w:eastAsia="en-CA"/>
             </w:rPr>
           </w:pPr>
-          <w:hyperlink w:anchor="_Toc409768180" w:history="1">
+          <w:hyperlink w:anchor="_Toc409807642" w:history="1">
             <w:r>
               <w:rPr>
                 <w:rStyle w:val="Hyperlink"/>
@@ -373,7 +516,7 @@
                 <w:noProof/>
                 <w:webHidden/>
               </w:rPr>
-              <w:instrText xml:space="preserve"> PAGEREF _Toc409768180 \h </w:instrText>
+              <w:instrText xml:space="preserve"> PAGEREF _Toc409807642 \h </w:instrText>
             </w:r>
             <w:r>
               <w:rPr>
@@ -393,7 +536,7 @@
                 <w:noProof/>
                 <w:webHidden/>
               </w:rPr>
-              <w:t>2</w:t>
+              <w:t>3</w:t>
             </w:r>
             <w:r>
               <w:rPr>
@@ -416,7 +559,7 @@
               <w:lang w:eastAsia="en-CA"/>
             </w:rPr>
           </w:pPr>
-          <w:hyperlink w:anchor="_Toc409768181" w:history="1">
+          <w:hyperlink w:anchor="_Toc409807643" w:history="1">
             <w:r>
               <w:rPr>
                 <w:rStyle w:val="Hyperlink"/>
@@ -443,7 +586,7 @@
                 <w:noProof/>
                 <w:webHidden/>
               </w:rPr>
-              <w:instrText xml:space="preserve"> PAGEREF _Toc409768181 \h </w:instrText>
+              <w:instrText xml:space="preserve"> PAGEREF _Toc409807643 \h </w:instrText>
             </w:r>
             <w:r>
               <w:rPr>
@@ -463,7 +606,7 @@
                 <w:noProof/>
                 <w:webHidden/>
               </w:rPr>
-              <w:t>2</w:t>
+              <w:t>3</w:t>
             </w:r>
             <w:r>
               <w:rPr>
@@ -486,7 +629,7 @@
               <w:lang w:eastAsia="en-CA"/>
             </w:rPr>
           </w:pPr>
-          <w:hyperlink w:anchor="_Toc409768182" w:history="1">
+          <w:hyperlink w:anchor="_Toc409807644" w:history="1">
             <w:r>
               <w:rPr>
                 <w:rStyle w:val="Hyperlink"/>
@@ -513,7 +656,7 @@
                 <w:noProof/>
                 <w:webHidden/>
               </w:rPr>
-              <w:instrText xml:space="preserve"> PAGEREF _Toc409768182 \h </w:instrText>
+              <w:instrText xml:space="preserve"> PAGEREF _Toc409807644 \h </w:instrText>
             </w:r>
             <w:r>
               <w:rPr>
@@ -556,7 +699,7 @@
               <w:lang w:eastAsia="en-CA"/>
             </w:rPr>
           </w:pPr>
-          <w:hyperlink w:anchor="_Toc409768183" w:history="1">
+          <w:hyperlink w:anchor="_Toc409807645" w:history="1">
             <w:r>
               <w:rPr>
                 <w:rStyle w:val="Hyperlink"/>
@@ -583,7 +726,7 @@
                 <w:noProof/>
                 <w:webHidden/>
               </w:rPr>
-              <w:instrText xml:space="preserve"> PAGEREF _Toc409768183 \h </w:instrText>
+              <w:instrText xml:space="preserve"> PAGEREF _Toc409807645 \h </w:instrText>
             </w:r>
             <w:r>
               <w:rPr>
@@ -603,7 +746,7 @@
                 <w:noProof/>
                 <w:webHidden/>
               </w:rPr>
-              <w:t>3</w:t>
+              <w:t>4</w:t>
             </w:r>
             <w:r>
               <w:rPr>
@@ -626,7 +769,7 @@
               <w:lang w:eastAsia="en-CA"/>
             </w:rPr>
           </w:pPr>
-          <w:hyperlink w:anchor="_Toc409768184" w:history="1">
+          <w:hyperlink w:anchor="_Toc409807646" w:history="1">
             <w:r>
               <w:rPr>
                 <w:rStyle w:val="Hyperlink"/>
@@ -653,7 +796,7 @@
                 <w:noProof/>
                 <w:webHidden/>
               </w:rPr>
-              <w:instrText xml:space="preserve"> PAGEREF _Toc409768184 \h </w:instrText>
+              <w:instrText xml:space="preserve"> PAGEREF _Toc409807646 \h </w:instrText>
             </w:r>
             <w:r>
               <w:rPr>
@@ -673,7 +816,7 @@
                 <w:noProof/>
                 <w:webHidden/>
               </w:rPr>
-              <w:t>3</w:t>
+              <w:t>4</w:t>
             </w:r>
             <w:r>
               <w:rPr>
@@ -696,7 +839,7 @@
               <w:lang w:eastAsia="en-CA"/>
             </w:rPr>
           </w:pPr>
-          <w:hyperlink w:anchor="_Toc409768185" w:history="1">
+          <w:hyperlink w:anchor="_Toc409807647" w:history="1">
             <w:r>
               <w:rPr>
                 <w:rStyle w:val="Hyperlink"/>
@@ -723,7 +866,7 @@
                 <w:noProof/>
                 <w:webHidden/>
               </w:rPr>
-              <w:instrText xml:space="preserve"> PAGEREF _Toc409768185 \h </w:instrText>
+              <w:instrText xml:space="preserve"> PAGEREF _Toc409807647 \h </w:instrText>
             </w:r>
             <w:r>
               <w:rPr>
@@ -743,7 +886,7 @@
                 <w:noProof/>
                 <w:webHidden/>
               </w:rPr>
-              <w:t>3</w:t>
+              <w:t>4</w:t>
             </w:r>
             <w:r>
               <w:rPr>
@@ -766,7 +909,7 @@
               <w:lang w:eastAsia="en-CA"/>
             </w:rPr>
           </w:pPr>
-          <w:hyperlink w:anchor="_Toc409768186" w:history="1">
+          <w:hyperlink w:anchor="_Toc409807648" w:history="1">
             <w:r>
               <w:rPr>
                 <w:rStyle w:val="Hyperlink"/>
@@ -793,7 +936,7 @@
                 <w:noProof/>
                 <w:webHidden/>
               </w:rPr>
-              <w:instrText xml:space="preserve"> PAGEREF _Toc409768186 \h </w:instrText>
+              <w:instrText xml:space="preserve"> PAGEREF _Toc409807648 \h </w:instrText>
             </w:r>
             <w:r>
               <w:rPr>
@@ -813,7 +956,7 @@
                 <w:noProof/>
                 <w:webHidden/>
               </w:rPr>
-              <w:t>3</w:t>
+              <w:t>4</w:t>
             </w:r>
             <w:r>
               <w:rPr>
@@ -841,7 +984,7 @@
       <w:pPr>
         <w:pStyle w:val="Heading1"/>
       </w:pPr>
-      <w:bookmarkStart w:id="1" w:name="_Toc409768176"/>
+      <w:bookmarkStart w:id="1" w:name="_Toc409807636"/>
       <w:r>
         <w:t>Overview</w:t>
       </w:r>
@@ -849,7 +992,18 @@
     </w:p>
     <w:p>
       <w:r>
-        <w:t>This document contains technical and design details pertaining to environment generation, population and manipulation. The environment in the game is defined as the game arena and all components within it that can be interacted with, excluding ‘living’ entities.</w:t>
+        <w:t xml:space="preserve">This document contains technical and design details pertaining to </w:t>
+      </w:r>
+      <w:r>
+        <w:t xml:space="preserve">the technical representation of the environment. It also deals with </w:t>
+      </w:r>
+      <w:r>
+        <w:t>environment generation, population and manipulation. The environment in the game is defined as the game arena and all components within it that can be interacted with, excluding ‘living’ entities.</w:t>
+      </w:r>
+    </w:p>
+    <w:p>
+      <w:r>
+        <w:t>Not every aspect of this design is solid or confirmed, but all sections attempt to make logical assumptions and interpretations of information supplied so far, both by designers and by other teams.</w:t>
       </w:r>
     </w:p>
     <w:p/>
@@ -857,11 +1011,210 @@
       <w:pPr>
         <w:pStyle w:val="Heading1"/>
       </w:pPr>
-      <w:bookmarkStart w:id="2" w:name="_Toc409768177"/>
+      <w:bookmarkStart w:id="2" w:name="_Toc409807637"/>
+      <w:r>
+        <w:t>Task Breakdown</w:t>
+      </w:r>
+      <w:bookmarkEnd w:id="2"/>
+    </w:p>
+    <w:p>
+      <w:r>
+        <w:t>This section contains a list of tasks expected to be required for the environment to be developed to a point of completeness. This section is not assumed to be comprehensive, but instead aims to expose as many areas of work as possible at this stage of design.</w:t>
+      </w:r>
+    </w:p>
+    <w:p>
+      <w:pPr>
+        <w:pStyle w:val="ListParagraph"/>
+        <w:numPr>
+          <w:ilvl w:val="0"/>
+          <w:numId w:val="2"/>
+        </w:numPr>
+      </w:pPr>
+      <w:r>
+        <w:lastRenderedPageBreak/>
+        <w:t>Map class</w:t>
+      </w:r>
+    </w:p>
+    <w:p>
+      <w:pPr>
+        <w:pStyle w:val="ListParagraph"/>
+        <w:numPr>
+          <w:ilvl w:val="1"/>
+          <w:numId w:val="2"/>
+        </w:numPr>
+      </w:pPr>
+      <w:r>
+        <w:t>Location data structure</w:t>
+      </w:r>
+    </w:p>
+    <w:p>
+      <w:pPr>
+        <w:pStyle w:val="ListParagraph"/>
+        <w:numPr>
+          <w:ilvl w:val="1"/>
+          <w:numId w:val="2"/>
+        </w:numPr>
+      </w:pPr>
+      <w:r>
+        <w:t>Updating the map</w:t>
+      </w:r>
+    </w:p>
+    <w:p>
+      <w:pPr>
+        <w:pStyle w:val="ListParagraph"/>
+        <w:numPr>
+          <w:ilvl w:val="1"/>
+          <w:numId w:val="2"/>
+        </w:numPr>
+      </w:pPr>
+      <w:r>
+        <w:t>Clearing the map</w:t>
+      </w:r>
+    </w:p>
+    <w:p>
+      <w:pPr>
+        <w:pStyle w:val="ListParagraph"/>
+        <w:numPr>
+          <w:ilvl w:val="0"/>
+          <w:numId w:val="2"/>
+        </w:numPr>
+      </w:pPr>
+      <w:r>
+        <w:t>Map generation</w:t>
+      </w:r>
+    </w:p>
+    <w:p>
+      <w:pPr>
+        <w:pStyle w:val="ListParagraph"/>
+        <w:numPr>
+          <w:ilvl w:val="1"/>
+          <w:numId w:val="2"/>
+        </w:numPr>
+      </w:pPr>
+      <w:r>
+        <w:t>Random cell selection</w:t>
+      </w:r>
+    </w:p>
+    <w:p>
+      <w:pPr>
+        <w:pStyle w:val="ListParagraph"/>
+        <w:numPr>
+          <w:ilvl w:val="1"/>
+          <w:numId w:val="2"/>
+        </w:numPr>
+      </w:pPr>
+      <w:r>
+        <w:t>Player spawning</w:t>
+      </w:r>
+    </w:p>
+    <w:p>
+      <w:pPr>
+        <w:pStyle w:val="ListParagraph"/>
+        <w:numPr>
+          <w:ilvl w:val="1"/>
+          <w:numId w:val="2"/>
+        </w:numPr>
+      </w:pPr>
+      <w:r>
+        <w:t>Enemy spawning</w:t>
+      </w:r>
+    </w:p>
+    <w:p>
+      <w:pPr>
+        <w:pStyle w:val="ListParagraph"/>
+        <w:numPr>
+          <w:ilvl w:val="1"/>
+          <w:numId w:val="2"/>
+        </w:numPr>
+      </w:pPr>
+      <w:r>
+        <w:t>Item spawning</w:t>
+      </w:r>
+    </w:p>
+    <w:p>
+      <w:pPr>
+        <w:pStyle w:val="ListParagraph"/>
+        <w:numPr>
+          <w:ilvl w:val="1"/>
+          <w:numId w:val="2"/>
+        </w:numPr>
+      </w:pPr>
+      <w:r>
+        <w:t>Tile generation</w:t>
+      </w:r>
+    </w:p>
+    <w:p>
+      <w:pPr>
+        <w:pStyle w:val="ListParagraph"/>
+        <w:numPr>
+          <w:ilvl w:val="0"/>
+          <w:numId w:val="2"/>
+        </w:numPr>
+      </w:pPr>
+      <w:r>
+        <w:t>Environment hazards</w:t>
+      </w:r>
+    </w:p>
+    <w:p>
+      <w:pPr>
+        <w:pStyle w:val="ListParagraph"/>
+        <w:numPr>
+          <w:ilvl w:val="0"/>
+          <w:numId w:val="2"/>
+        </w:numPr>
+      </w:pPr>
+      <w:r>
+        <w:t>Map events</w:t>
+      </w:r>
+    </w:p>
+    <w:p>
+      <w:pPr>
+        <w:pStyle w:val="ListParagraph"/>
+        <w:numPr>
+          <w:ilvl w:val="1"/>
+          <w:numId w:val="2"/>
+        </w:numPr>
+      </w:pPr>
+      <w:r>
+        <w:t>Closing ring of fire</w:t>
+      </w:r>
+    </w:p>
+    <w:p/>
+    <w:p>
+      <w:pPr>
+        <w:pStyle w:val="Heading1"/>
+      </w:pPr>
+      <w:bookmarkStart w:id="3" w:name="_Toc409807638"/>
+      <w:r>
+        <w:t>Environment Representation</w:t>
+      </w:r>
+      <w:bookmarkEnd w:id="3"/>
+    </w:p>
+    <w:p>
+      <w:r>
+        <w:t>The game map will likely be composed of a data structure that represents each possible location for an in-game character to occupy. This structure will update each frame to be sure that all locations are accurate.</w:t>
+      </w:r>
+    </w:p>
+    <w:p>
+      <w:r>
+        <w:t>This structure may be used for collision detection, movement processing, and rendering.</w:t>
+      </w:r>
+    </w:p>
+    <w:p>
+      <w:r>
+        <w:t>The map class may also require functionality for generating tiles, generating cells, and placing various entities in specific locations.</w:t>
+      </w:r>
+    </w:p>
+    <w:p/>
+    <w:p>
+      <w:pPr>
+        <w:pStyle w:val="Heading1"/>
+      </w:pPr>
+      <w:bookmarkStart w:id="4" w:name="_Toc409807639"/>
       <w:r>
         <w:t>Map Generation</w:t>
       </w:r>
-      <w:bookmarkEnd w:id="2"/>
+      <w:bookmarkEnd w:id="4"/>
     </w:p>
     <w:p>
       <w:r>
@@ -945,20 +1298,20 @@
       <w:pPr>
         <w:pStyle w:val="Heading2"/>
       </w:pPr>
-      <w:bookmarkStart w:id="3" w:name="_Toc409768178"/>
+      <w:bookmarkStart w:id="5" w:name="_Toc409807640"/>
+      <w:r>
+        <w:t>Generating Cells</w:t>
+      </w:r>
+      <w:bookmarkEnd w:id="5"/>
+    </w:p>
+    <w:p>
+      <w:r>
+        <w:t xml:space="preserve">Each placeholder cell in the game world should be filled with content at the start of a round. This content should be selected from a list of options that are pre-defined by the developers. </w:t>
+      </w:r>
+    </w:p>
+    <w:p>
       <w:r>
         <w:lastRenderedPageBreak/>
-        <w:t>Generating Cells</w:t>
-      </w:r>
-      <w:bookmarkEnd w:id="3"/>
-    </w:p>
-    <w:p>
-      <w:r>
-        <w:t xml:space="preserve">Each placeholder cell in the game world should be filled with content at the start of a round. This content should be selected from a list of options that are pre-defined by the developers. </w:t>
-      </w:r>
-    </w:p>
-    <w:p>
-      <w:r>
         <w:t>Option selection should be pseudo-random, with each option corresponding to a function call that handles the generation of the cell.</w:t>
       </w:r>
     </w:p>
@@ -967,11 +1320,11 @@
       <w:pPr>
         <w:pStyle w:val="Heading2"/>
       </w:pPr>
-      <w:bookmarkStart w:id="4" w:name="_Toc409768179"/>
+      <w:bookmarkStart w:id="6" w:name="_Toc409807641"/>
       <w:r>
         <w:t>Generating Tiles</w:t>
       </w:r>
-      <w:bookmarkEnd w:id="4"/>
+      <w:bookmarkEnd w:id="6"/>
     </w:p>
     <w:p>
       <w:r>
@@ -993,11 +1346,11 @@
       <w:pPr>
         <w:pStyle w:val="Heading2"/>
       </w:pPr>
-      <w:bookmarkStart w:id="5" w:name="_Toc409768180"/>
+      <w:bookmarkStart w:id="7" w:name="_Toc409807642"/>
       <w:r>
         <w:t>Placing Players</w:t>
       </w:r>
-      <w:bookmarkEnd w:id="5"/>
+      <w:bookmarkEnd w:id="7"/>
     </w:p>
     <w:p>
       <w:r>
@@ -1009,11 +1362,11 @@
       <w:pPr>
         <w:pStyle w:val="Heading2"/>
       </w:pPr>
-      <w:bookmarkStart w:id="6" w:name="_Toc409768181"/>
+      <w:bookmarkStart w:id="8" w:name="_Toc409807643"/>
       <w:r>
         <w:t>Placing the Boss</w:t>
       </w:r>
-      <w:bookmarkEnd w:id="6"/>
+      <w:bookmarkEnd w:id="8"/>
     </w:p>
     <w:p>
       <w:r>
@@ -1039,19 +1392,45 @@
       <w:pPr>
         <w:pStyle w:val="Heading2"/>
       </w:pPr>
-      <w:bookmarkStart w:id="7" w:name="_Toc409768182"/>
+      <w:bookmarkStart w:id="9" w:name="_Toc409807644"/>
       <w:r>
         <w:t>Generating Mini-Bosses</w:t>
       </w:r>
-      <w:bookmarkEnd w:id="7"/>
-    </w:p>
-    <w:p>
-      <w:r>
-        <w:t xml:space="preserve">Mini-bosses should be placed in a spread-out fashion across the game world. The idea is that they should be equidistant to all four players, although this may not always occur. </w:t>
-      </w:r>
+      <w:bookmarkEnd w:id="9"/>
+    </w:p>
+    <w:p>
+      <w:r>
+        <w:t>Mini-bosses should be placed in a spread-out fashion across the game world. The idea is that they should be equidistant to all four players, although this may not always occur. Mini-bosses should be placed on a cell-basis, and should select randomly from a small area.</w:t>
+      </w:r>
+    </w:p>
+    <w:p/>
+    <w:p>
+      <w:pPr>
+        <w:pStyle w:val="Heading2"/>
+      </w:pPr>
+      <w:bookmarkStart w:id="10" w:name="_Toc409807645"/>
       <w:r>
         <w:lastRenderedPageBreak/>
-        <w:t>Mini-bosses should be placed on a cell-basis, and should select randomly from a small area.</w:t>
+        <w:t>Generating Enemies</w:t>
+      </w:r>
+      <w:bookmarkEnd w:id="10"/>
+    </w:p>
+    <w:p>
+      <w:r>
+        <w:t>Enemies should be generated semi-randomly throughout the game world at the start of each round. Enemies are generated at the beginning of the round and not again, except in cases of deity abilities.</w:t>
+      </w:r>
+    </w:p>
+    <w:p>
+      <w:r>
+        <w:t>Generation should be done cell-by-cell, taking into consideration what currently exists in that cell (</w:t>
+      </w:r>
+      <w:proofErr w:type="spellStart"/>
+      <w:r>
+        <w:t>eg</w:t>
+      </w:r>
+      <w:proofErr w:type="spellEnd"/>
+      <w:r>
+        <w:t>: mini-bosses, the boss, hazards). Enemies should be generated in groups of varying size depending on the enemy type.</w:t>
       </w:r>
     </w:p>
     <w:p/>
@@ -1059,49 +1438,47 @@
       <w:pPr>
         <w:pStyle w:val="Heading2"/>
       </w:pPr>
-      <w:bookmarkStart w:id="8" w:name="_Toc409768183"/>
-      <w:r>
-        <w:t>Generating Enemies</w:t>
-      </w:r>
-      <w:bookmarkEnd w:id="8"/>
-    </w:p>
-    <w:p>
-      <w:r>
-        <w:t>Enemies should be generated semi-randomly throughout the game world at the start of each round. Enemies are generated at the beginning of the round and not again, except in cases of deity abilities.</w:t>
-      </w:r>
-    </w:p>
-    <w:p>
-      <w:r>
-        <w:t>Generation should be done cell-by-cell, taking into consideration what currently exists in that cell (</w:t>
-      </w:r>
-      <w:proofErr w:type="spellStart"/>
-      <w:r>
-        <w:t>eg</w:t>
-      </w:r>
-      <w:proofErr w:type="spellEnd"/>
-      <w:r>
-        <w:t>: mini-bosses, the boss, hazards). Enemies should be generated in groups of varying size depending on the enemy type.</w:t>
+      <w:bookmarkStart w:id="11" w:name="_Toc409807646"/>
+      <w:r>
+        <w:t>Generating Miscellaneous Elements</w:t>
+      </w:r>
+      <w:bookmarkEnd w:id="11"/>
+    </w:p>
+    <w:p>
+      <w:r>
+        <w:t>Any final objects placed in the game world, whether they can be interacted with or not, should be placed on a cell-by-cell basis and should be generated based on what type of item they are.</w:t>
+      </w:r>
+    </w:p>
+    <w:p>
+      <w:r>
+        <w:t>This process could be done via a sort of generation class, or a function within each object type that determines their generation process.</w:t>
       </w:r>
     </w:p>
     <w:p/>
     <w:p>
       <w:pPr>
-        <w:pStyle w:val="Heading2"/>
-      </w:pPr>
-      <w:bookmarkStart w:id="9" w:name="_Toc409768184"/>
-      <w:r>
-        <w:t>Generating Miscellaneous Elements</w:t>
-      </w:r>
-      <w:bookmarkEnd w:id="9"/>
-    </w:p>
-    <w:p>
-      <w:r>
-        <w:t>Any final objects placed in the game world, whether they can be interacted with or not, should be placed on a cell-by-cell basis and should be generated based on what type of item they are.</w:t>
-      </w:r>
-    </w:p>
-    <w:p>
-      <w:r>
-        <w:t>This process could be done via a sort of generation class, or a function within each object type that determines their generation process.</w:t>
+        <w:pStyle w:val="Heading1"/>
+      </w:pPr>
+      <w:bookmarkStart w:id="12" w:name="_Toc409807647"/>
+      <w:r>
+        <w:t>Map Manipulation</w:t>
+      </w:r>
+      <w:bookmarkEnd w:id="12"/>
+    </w:p>
+    <w:p>
+      <w:r>
+        <w:t xml:space="preserve">A number of </w:t>
+      </w:r>
+      <w:r>
+        <w:t>deity abilities may deal with the direct manipulation of the environment. This does not include dynamic shifting of the ground, but instead deals with concepts such as generating</w:t>
+      </w:r>
+      <w:r>
+        <w:t xml:space="preserve"> environmental hazards, creating structures, removing miscellaneous objects and spawning enemies.</w:t>
+      </w:r>
+    </w:p>
+    <w:p>
+      <w:r>
+        <w:t>Specific details pertaining to hazards and other environmental manipulation abilities have not been supplied, but it is assumed that they will indeed exist.</w:t>
       </w:r>
     </w:p>
     <w:p/>
@@ -1109,41 +1486,11 @@
       <w:pPr>
         <w:pStyle w:val="Heading1"/>
       </w:pPr>
-      <w:bookmarkStart w:id="10" w:name="_Toc409768185"/>
-      <w:r>
-        <w:t>Map Manipulation</w:t>
-      </w:r>
-      <w:bookmarkEnd w:id="10"/>
-    </w:p>
-    <w:p>
-      <w:r>
-        <w:t xml:space="preserve">A number of </w:t>
-      </w:r>
-      <w:r>
-        <w:t>deity abilities may deal with the direct manipulation of the environment. This does not include dynamic shifting of the ground, but instead deals with concepts such as generating</w:t>
-      </w:r>
-      <w:r>
-        <w:t xml:space="preserve"> environmental hazards, creating structures, removing miscellaneous objects and spawning enemies.</w:t>
-      </w:r>
-    </w:p>
-    <w:p>
-      <w:r>
-        <w:t>Many of these abilities are discussed more in-depth in t</w:t>
-      </w:r>
-      <w:r>
-        <w:t>he Deities and Ghosts document.</w:t>
-      </w:r>
-    </w:p>
-    <w:p/>
-    <w:p>
-      <w:pPr>
-        <w:pStyle w:val="Heading1"/>
-      </w:pPr>
-      <w:bookmarkStart w:id="11" w:name="_Toc409768186"/>
+      <w:bookmarkStart w:id="13" w:name="_Toc409807648"/>
       <w:r>
         <w:t>Map Events</w:t>
       </w:r>
-      <w:bookmarkEnd w:id="11"/>
+      <w:bookmarkEnd w:id="13"/>
     </w:p>
     <w:p>
       <w:r>
@@ -1170,6 +1517,119 @@
 <file path=word/numbering.xml><?xml version="1.0" encoding="utf-8"?>
 <w:numbering xmlns:wpc="http://schemas.microsoft.com/office/word/2010/wordprocessingCanvas" xmlns:mc="http://schemas.openxmlformats.org/markup-compatibility/2006" xmlns:o="urn:schemas-microsoft-com:office:office" xmlns:r="http://schemas.openxmlformats.org/officeDocument/2006/relationships" xmlns:m="http://schemas.openxmlformats.org/officeDocument/2006/math" xmlns:v="urn:schemas-microsoft-com:vml" xmlns:wp14="http://schemas.microsoft.com/office/word/2010/wordprocessingDrawing" xmlns:wp="http://schemas.openxmlformats.org/drawingml/2006/wordprocessingDrawing" xmlns:w10="urn:schemas-microsoft-com:office:word" xmlns:w="http://schemas.openxmlformats.org/wordprocessingml/2006/main" xmlns:w14="http://schemas.microsoft.com/office/word/2010/wordml" xmlns:w15="http://schemas.microsoft.com/office/word/2012/wordml" xmlns:wpg="http://schemas.microsoft.com/office/word/2010/wordprocessingGroup" xmlns:wpi="http://schemas.microsoft.com/office/word/2010/wordprocessingInk" xmlns:wne="http://schemas.microsoft.com/office/word/2006/wordml" xmlns:wps="http://schemas.microsoft.com/office/word/2010/wordprocessingShape" mc:Ignorable="w14 w15 wp14">
   <w:abstractNum w:abstractNumId="0">
+    <w:nsid w:val="026C1ADA"/>
+    <w:multiLevelType w:val="hybridMultilevel"/>
+    <w:tmpl w:val="B0FE7694"/>
+    <w:lvl w:ilvl="0" w:tplc="10090001">
+      <w:start w:val="1"/>
+      <w:numFmt w:val="bullet"/>
+      <w:lvlText w:val=""/>
+      <w:lvlJc w:val="left"/>
+      <w:pPr>
+        <w:ind w:left="720" w:hanging="360"/>
+      </w:pPr>
+      <w:rPr>
+        <w:rFonts w:ascii="Symbol" w:hAnsi="Symbol" w:hint="default"/>
+      </w:rPr>
+    </w:lvl>
+    <w:lvl w:ilvl="1" w:tplc="10090003">
+      <w:start w:val="1"/>
+      <w:numFmt w:val="bullet"/>
+      <w:lvlText w:val="o"/>
+      <w:lvlJc w:val="left"/>
+      <w:pPr>
+        <w:ind w:left="1440" w:hanging="360"/>
+      </w:pPr>
+      <w:rPr>
+        <w:rFonts w:ascii="Courier New" w:hAnsi="Courier New" w:cs="Courier New" w:hint="default"/>
+      </w:rPr>
+    </w:lvl>
+    <w:lvl w:ilvl="2" w:tplc="10090005" w:tentative="1">
+      <w:start w:val="1"/>
+      <w:numFmt w:val="bullet"/>
+      <w:lvlText w:val=""/>
+      <w:lvlJc w:val="left"/>
+      <w:pPr>
+        <w:ind w:left="2160" w:hanging="360"/>
+      </w:pPr>
+      <w:rPr>
+        <w:rFonts w:ascii="Wingdings" w:hAnsi="Wingdings" w:hint="default"/>
+      </w:rPr>
+    </w:lvl>
+    <w:lvl w:ilvl="3" w:tplc="10090001" w:tentative="1">
+      <w:start w:val="1"/>
+      <w:numFmt w:val="bullet"/>
+      <w:lvlText w:val=""/>
+      <w:lvlJc w:val="left"/>
+      <w:pPr>
+        <w:ind w:left="2880" w:hanging="360"/>
+      </w:pPr>
+      <w:rPr>
+        <w:rFonts w:ascii="Symbol" w:hAnsi="Symbol" w:hint="default"/>
+      </w:rPr>
+    </w:lvl>
+    <w:lvl w:ilvl="4" w:tplc="10090003" w:tentative="1">
+      <w:start w:val="1"/>
+      <w:numFmt w:val="bullet"/>
+      <w:lvlText w:val="o"/>
+      <w:lvlJc w:val="left"/>
+      <w:pPr>
+        <w:ind w:left="3600" w:hanging="360"/>
+      </w:pPr>
+      <w:rPr>
+        <w:rFonts w:ascii="Courier New" w:hAnsi="Courier New" w:cs="Courier New" w:hint="default"/>
+      </w:rPr>
+    </w:lvl>
+    <w:lvl w:ilvl="5" w:tplc="10090005" w:tentative="1">
+      <w:start w:val="1"/>
+      <w:numFmt w:val="bullet"/>
+      <w:lvlText w:val=""/>
+      <w:lvlJc w:val="left"/>
+      <w:pPr>
+        <w:ind w:left="4320" w:hanging="360"/>
+      </w:pPr>
+      <w:rPr>
+        <w:rFonts w:ascii="Wingdings" w:hAnsi="Wingdings" w:hint="default"/>
+      </w:rPr>
+    </w:lvl>
+    <w:lvl w:ilvl="6" w:tplc="10090001" w:tentative="1">
+      <w:start w:val="1"/>
+      <w:numFmt w:val="bullet"/>
+      <w:lvlText w:val=""/>
+      <w:lvlJc w:val="left"/>
+      <w:pPr>
+        <w:ind w:left="5040" w:hanging="360"/>
+      </w:pPr>
+      <w:rPr>
+        <w:rFonts w:ascii="Symbol" w:hAnsi="Symbol" w:hint="default"/>
+      </w:rPr>
+    </w:lvl>
+    <w:lvl w:ilvl="7" w:tplc="10090003" w:tentative="1">
+      <w:start w:val="1"/>
+      <w:numFmt w:val="bullet"/>
+      <w:lvlText w:val="o"/>
+      <w:lvlJc w:val="left"/>
+      <w:pPr>
+        <w:ind w:left="5760" w:hanging="360"/>
+      </w:pPr>
+      <w:rPr>
+        <w:rFonts w:ascii="Courier New" w:hAnsi="Courier New" w:cs="Courier New" w:hint="default"/>
+      </w:rPr>
+    </w:lvl>
+    <w:lvl w:ilvl="8" w:tplc="10090005" w:tentative="1">
+      <w:start w:val="1"/>
+      <w:numFmt w:val="bullet"/>
+      <w:lvlText w:val=""/>
+      <w:lvlJc w:val="left"/>
+      <w:pPr>
+        <w:ind w:left="6480" w:hanging="360"/>
+      </w:pPr>
+      <w:rPr>
+        <w:rFonts w:ascii="Wingdings" w:hAnsi="Wingdings" w:hint="default"/>
+      </w:rPr>
+    </w:lvl>
+  </w:abstractNum>
+  <w:abstractNum w:abstractNumId="1">
     <w:nsid w:val="4E2367FB"/>
     <w:multiLevelType w:val="hybridMultilevel"/>
     <w:tmpl w:val="B54A4ED4"/>
@@ -1259,6 +1719,9 @@
     </w:lvl>
   </w:abstractNum>
   <w:num w:numId="1">
+    <w:abstractNumId w:val="1"/>
+  </w:num>
+  <w:num w:numId="2">
     <w:abstractNumId w:val="0"/>
   </w:num>
 </w:numbering>
@@ -2123,7 +2586,7 @@
 </file>
 
 <file path=customXml/itemProps1.xml><?xml version="1.0" encoding="utf-8"?>
-<ds:datastoreItem xmlns:ds="http://schemas.openxmlformats.org/officeDocument/2006/customXml" ds:itemID="{5E64C07A-25C1-4780-A65E-BC22A6CE795A}">
+<ds:datastoreItem xmlns:ds="http://schemas.openxmlformats.org/officeDocument/2006/customXml" ds:itemID="{B31802D4-8675-480E-B161-7A74ABE09784}">
   <ds:schemaRefs>
     <ds:schemaRef ds:uri="http://schemas.openxmlformats.org/officeDocument/2006/bibliography"/>
   </ds:schemaRefs>

</xml_diff>